<commit_message>
Wnioski ze spotkania III - A. Mzyk
</commit_message>
<xml_diff>
--- a/Dokumentacja/SpotkanieIII.docx
+++ b/Dokumentacja/SpotkanieIII.docx
@@ -378,6 +378,7 @@
           <w:ilvl w:val="0"/>
           <w:numId w:val="1"/>
         </w:numPr>
+        <w:spacing w:after="0"/>
         <w:rPr>
           <w:sz w:val="24"/>
           <w:szCs w:val="24"/>
@@ -394,6 +395,7 @@
     <w:p>
       <w:pPr>
         <w:pStyle w:val="Akapitzlist"/>
+        <w:spacing w:after="0"/>
         <w:rPr>
           <w:sz w:val="24"/>
           <w:szCs w:val="24"/>
@@ -407,6 +409,7 @@
           <w:ilvl w:val="0"/>
           <w:numId w:val="4"/>
         </w:numPr>
+        <w:spacing w:after="0"/>
         <w:rPr>
           <w:sz w:val="24"/>
           <w:szCs w:val="24"/>
@@ -418,6 +421,54 @@
           <w:szCs w:val="24"/>
         </w:rPr>
         <w:t>Co udało się zrobić?</w:t>
+      </w:r>
+    </w:p>
+    <w:p>
+      <w:pPr>
+        <w:spacing w:after="0"/>
+        <w:ind w:left="1080" w:firstLine="336"/>
+        <w:rPr>
+          <w:sz w:val="24"/>
+          <w:szCs w:val="24"/>
+        </w:rPr>
+      </w:pPr>
+      <w:r>
+        <w:rPr>
+          <w:sz w:val="24"/>
+          <w:szCs w:val="24"/>
+        </w:rPr>
+        <w:t>- u</w:t>
+      </w:r>
+      <w:r>
+        <w:rPr>
+          <w:sz w:val="24"/>
+          <w:szCs w:val="24"/>
+        </w:rPr>
+        <w:t>stalenie harmonogramu projektu</w:t>
+      </w:r>
+    </w:p>
+    <w:p>
+      <w:pPr>
+        <w:spacing w:after="0"/>
+        <w:ind w:left="1080" w:firstLine="336"/>
+        <w:rPr>
+          <w:sz w:val="24"/>
+          <w:szCs w:val="24"/>
+        </w:rPr>
+      </w:pPr>
+      <w:r>
+        <w:rPr>
+          <w:sz w:val="24"/>
+          <w:szCs w:val="24"/>
+        </w:rPr>
+        <w:t>- z</w:t>
+      </w:r>
+      <w:r>
+        <w:rPr>
+          <w:sz w:val="24"/>
+          <w:szCs w:val="24"/>
+        </w:rPr>
+        <w:t>ebranie informacji na temat operacji na plikach w Pythonie.</w:t>
       </w:r>
     </w:p>
     <w:p>
@@ -427,6 +478,7 @@
           <w:ilvl w:val="0"/>
           <w:numId w:val="4"/>
         </w:numPr>
+        <w:spacing w:after="0"/>
         <w:rPr>
           <w:sz w:val="24"/>
           <w:szCs w:val="24"/>
@@ -438,6 +490,38 @@
           <w:szCs w:val="24"/>
         </w:rPr>
         <w:t>Napotkane problemy.</w:t>
+      </w:r>
+    </w:p>
+    <w:p>
+      <w:pPr>
+        <w:pStyle w:val="Akapitzlist"/>
+        <w:spacing w:after="0"/>
+        <w:ind w:left="1440"/>
+        <w:rPr>
+          <w:sz w:val="24"/>
+          <w:szCs w:val="24"/>
+        </w:rPr>
+      </w:pPr>
+      <w:r>
+        <w:rPr>
+          <w:sz w:val="24"/>
+          <w:szCs w:val="24"/>
+        </w:rPr>
+        <w:t>- p</w:t>
+      </w:r>
+      <w:r>
+        <w:rPr>
+          <w:sz w:val="24"/>
+          <w:szCs w:val="24"/>
+        </w:rPr>
+        <w:t>roblemy z ustaleniem, jak pobrać od użytkownika numer operacji, do której chce się odwołać</w:t>
+      </w:r>
+      <w:r>
+        <w:rPr>
+          <w:sz w:val="24"/>
+          <w:szCs w:val="24"/>
+        </w:rPr>
+        <w:t>.</w:t>
       </w:r>
     </w:p>
     <w:p>
@@ -447,6 +531,7 @@
           <w:ilvl w:val="0"/>
           <w:numId w:val="4"/>
         </w:numPr>
+        <w:spacing w:after="0"/>
         <w:rPr>
           <w:sz w:val="24"/>
           <w:szCs w:val="24"/>
@@ -459,6 +544,86 @@
         </w:rPr>
         <w:t>Co planuję zrobić przed następnym spotkaniem?</w:t>
       </w:r>
+    </w:p>
+    <w:p>
+      <w:pPr>
+        <w:pStyle w:val="Akapitzlist"/>
+        <w:spacing w:after="0"/>
+        <w:ind w:left="1440"/>
+        <w:rPr>
+          <w:sz w:val="24"/>
+          <w:szCs w:val="24"/>
+        </w:rPr>
+      </w:pPr>
+      <w:r>
+        <w:t>- z</w:t>
+      </w:r>
+      <w:r>
+        <w:rPr>
+          <w:sz w:val="24"/>
+          <w:szCs w:val="24"/>
+        </w:rPr>
+        <w:t>ebrać informacje o związku interfejsu z resztą kodu</w:t>
+      </w:r>
+    </w:p>
+    <w:p>
+      <w:pPr>
+        <w:pStyle w:val="Akapitzlist"/>
+        <w:spacing w:after="0"/>
+        <w:ind w:left="1440"/>
+        <w:rPr>
+          <w:sz w:val="24"/>
+          <w:szCs w:val="24"/>
+        </w:rPr>
+      </w:pPr>
+      <w:r>
+        <w:rPr>
+          <w:sz w:val="24"/>
+          <w:szCs w:val="24"/>
+        </w:rPr>
+        <w:t>- n</w:t>
+      </w:r>
+      <w:r>
+        <w:rPr>
+          <w:sz w:val="24"/>
+          <w:szCs w:val="24"/>
+        </w:rPr>
+        <w:t>apisać funkcję, która wczyta macierz z pliku o numerze wybranym przez użytkownika</w:t>
+      </w:r>
+    </w:p>
+    <w:p>
+      <w:pPr>
+        <w:pStyle w:val="Akapitzlist"/>
+        <w:spacing w:after="0"/>
+        <w:ind w:left="1440"/>
+        <w:rPr>
+          <w:sz w:val="24"/>
+          <w:szCs w:val="24"/>
+        </w:rPr>
+      </w:pPr>
+      <w:r>
+        <w:rPr>
+          <w:sz w:val="24"/>
+          <w:szCs w:val="24"/>
+        </w:rPr>
+        <w:t>- n</w:t>
+      </w:r>
+      <w:r>
+        <w:rPr>
+          <w:sz w:val="24"/>
+          <w:szCs w:val="24"/>
+        </w:rPr>
+        <w:t>apisać funkcję, która wczytaną macierz wyświetli na ekranie kalkulatora.</w:t>
+      </w:r>
+    </w:p>
+    <w:p>
+      <w:pPr>
+        <w:pStyle w:val="Akapitzlist"/>
+        <w:rPr>
+          <w:sz w:val="24"/>
+          <w:szCs w:val="24"/>
+        </w:rPr>
+      </w:pPr>
     </w:p>
     <w:p>
       <w:pPr>
@@ -486,6 +651,7 @@
           <w:sz w:val="24"/>
           <w:szCs w:val="24"/>
         </w:rPr>
+        <w:lastRenderedPageBreak/>
         <w:t>Szymon Majewski</w:t>
       </w:r>
     </w:p>
@@ -586,7 +752,23 @@
           <w:sz w:val="24"/>
           <w:szCs w:val="24"/>
         </w:rPr>
-        <w:t xml:space="preserve">- Niestety miałem problemy z interpreterem języka python </w:t>
+        <w:t xml:space="preserve">- Niestety miałem problemy z interpreterem języka </w:t>
+      </w:r>
+      <w:proofErr w:type="spellStart"/>
+      <w:r>
+        <w:rPr>
+          <w:sz w:val="24"/>
+          <w:szCs w:val="24"/>
+        </w:rPr>
+        <w:t>python</w:t>
+      </w:r>
+      <w:proofErr w:type="spellEnd"/>
+      <w:r>
+        <w:rPr>
+          <w:sz w:val="24"/>
+          <w:szCs w:val="24"/>
+        </w:rPr>
+        <w:t xml:space="preserve"> </w:t>
       </w:r>
     </w:p>
     <w:p>
@@ -651,8 +833,17 @@
           <w:sz w:val="24"/>
           <w:szCs w:val="24"/>
         </w:rPr>
-        <w:t>Olaf Zdziebko</w:t>
-      </w:r>
+        <w:t xml:space="preserve">Olaf </w:t>
+      </w:r>
+      <w:proofErr w:type="spellStart"/>
+      <w:r>
+        <w:rPr>
+          <w:sz w:val="24"/>
+          <w:szCs w:val="24"/>
+        </w:rPr>
+        <w:t>Zdziebko</w:t>
+      </w:r>
+      <w:proofErr w:type="spellEnd"/>
     </w:p>
     <w:p>
       <w:pPr>
@@ -1499,7 +1690,7 @@
     <w:lsdException w:name="Table Web 2" w:semiHidden="1" w:unhideWhenUsed="1"/>
     <w:lsdException w:name="Table Web 3" w:semiHidden="1" w:unhideWhenUsed="1"/>
     <w:lsdException w:name="Balloon Text" w:semiHidden="1" w:unhideWhenUsed="1"/>
-    <w:lsdException w:name="Table Grid" w:semiHidden="1" w:uiPriority="39" w:unhideWhenUsed="1"/>
+    <w:lsdException w:name="Table Grid" w:uiPriority="39"/>
     <w:lsdException w:name="Table Theme" w:semiHidden="1" w:unhideWhenUsed="1"/>
     <w:lsdException w:name="Placeholder Text" w:semiHidden="1"/>
     <w:lsdException w:name="No Spacing" w:uiPriority="1" w:qFormat="1"/>

</xml_diff>